<commit_message>
- updating with git repository link
</commit_message>
<xml_diff>
--- a/exam2.docx
+++ b/exam2.docx
@@ -2641,7 +2641,7 @@
       </w:r>
     </w:p>
     <w:bookmarkEnd w:id="29"/>
-    <w:bookmarkStart w:id="30" w:name="titanic-dataset-questions"/>
+    <w:bookmarkStart w:id="31" w:name="titanic-dataset-questions"/>
     <w:p>
       <w:pPr>
         <w:pStyle w:val="Heading1"/>
@@ -3481,10 +3481,29 @@
         <w:pStyle w:val="BodyText"/>
       </w:pPr>
       <w:r>
+        <w:t xml:space="preserve">Github repository is available here:</w:t>
+      </w:r>
+      <w:r>
+        <w:t xml:space="preserve"> </w:t>
+      </w:r>
+      <w:hyperlink r:id="rId30">
+        <w:r>
+          <w:rPr>
+            <w:rStyle w:val="Hyperlink"/>
+          </w:rPr>
+          <w:t xml:space="preserve">https://github.com/josephflores94/exam2</w:t>
+        </w:r>
+      </w:hyperlink>
+    </w:p>
+    <w:p>
+      <w:pPr>
+        <w:pStyle w:val="BodyText"/>
+      </w:pPr>
+      <w:r>
         <w:t xml:space="preserve">##Thanks Professors Findley and Denly!</w:t>
       </w:r>
     </w:p>
-    <w:bookmarkEnd w:id="30"/>
+    <w:bookmarkEnd w:id="31"/>
     <w:sectPr/>
   </w:body>
 </w:document>

</xml_diff>